<commit_message>
Continued fixing clinical.py and cleaned up files
Moved around the GUI files and deleted extraneous/malfunctioning code to
keep things more organized.
</commit_message>
<xml_diff>
--- a/K DiPippo - Abstract.docx
+++ b/K DiPippo - Abstract.docx
@@ -38,27 +38,7 @@
           <w:sz w:val="26"/>
           <w:szCs w:val="26"/>
         </w:rPr>
-        <w:t xml:space="preserve"> </w:t>
-      </w:r>
-      <w:proofErr w:type="spellStart"/>
-      <w:r>
-        <w:rPr>
-          <w:rFonts w:ascii="Times New Roman" w:hAnsi="Times New Roman" w:cs="Times New Roman"/>
-          <w:b/>
-          <w:sz w:val="26"/>
-          <w:szCs w:val="26"/>
-        </w:rPr>
-        <w:t>of</w:t>
-      </w:r>
-      <w:proofErr w:type="spellEnd"/>
-      <w:r>
-        <w:rPr>
-          <w:rFonts w:ascii="Times New Roman" w:hAnsi="Times New Roman" w:cs="Times New Roman"/>
-          <w:b/>
-          <w:sz w:val="26"/>
-          <w:szCs w:val="26"/>
-        </w:rPr>
-        <w:t xml:space="preserve"> </w:t>
+        <w:t xml:space="preserve"> of </w:t>
       </w:r>
       <w:r>
         <w:rPr>
@@ -91,8 +71,6 @@
           <w:szCs w:val="24"/>
         </w:rPr>
       </w:pPr>
-      <w:bookmarkStart w:id="0" w:name="_GoBack"/>
-      <w:bookmarkEnd w:id="0"/>
     </w:p>
     <w:p>
       <w:pPr>
@@ -486,8 +464,8 @@
         <w:spacing w:after="0" w:line="240" w:lineRule="auto"/>
         <w:rPr>
           <w:rFonts w:ascii="Times New Roman" w:hAnsi="Times New Roman" w:cs="Times New Roman"/>
-          <w:sz w:val="24"/>
-          <w:szCs w:val="24"/>
+          <w:sz w:val="14"/>
+          <w:szCs w:val="14"/>
         </w:rPr>
       </w:pPr>
     </w:p>
@@ -556,39 +534,31 @@
           <w:sz w:val="24"/>
           <w:szCs w:val="24"/>
         </w:rPr>
-        <w:t xml:space="preserve"> leading cause of death in the United States”, a</w:t>
-      </w:r>
-      <w:r>
-        <w:rPr>
-          <w:rFonts w:ascii="Times New Roman" w:hAnsi="Times New Roman" w:cs="Times New Roman"/>
-          <w:sz w:val="24"/>
-          <w:szCs w:val="24"/>
-        </w:rPr>
-        <w:t>ccording to 2014</w:t>
-      </w:r>
-      <w:r>
-        <w:rPr>
-          <w:rFonts w:ascii="Times New Roman" w:hAnsi="Times New Roman" w:cs="Times New Roman"/>
-          <w:sz w:val="24"/>
-          <w:szCs w:val="24"/>
-        </w:rPr>
-        <w:t xml:space="preserve"> statistics [1]. Those who have the disease must </w:t>
-      </w:r>
-      <w:r>
-        <w:rPr>
-          <w:rFonts w:ascii="Times New Roman" w:hAnsi="Times New Roman" w:cs="Times New Roman"/>
-          <w:sz w:val="24"/>
-          <w:szCs w:val="24"/>
-        </w:rPr>
-        <w:t>monitor their blood glucose levels to ensure they stay healthy</w:t>
-      </w:r>
-      <w:r>
-        <w:rPr>
-          <w:rFonts w:ascii="Times New Roman" w:hAnsi="Times New Roman" w:cs="Times New Roman"/>
-          <w:sz w:val="24"/>
-          <w:szCs w:val="24"/>
-        </w:rPr>
-        <w:t xml:space="preserve"> and administer insulin if needed.</w:t>
+        <w:t xml:space="preserve"> leading cause of death in the United States”, according to 2014 statistics [1]. Those who have the disease must monitor their blood glucose levels to ensure they stay healthy and administer insulin if needed. </w:t>
+      </w:r>
+      <w:r>
+        <w:rPr>
+          <w:rFonts w:ascii="Times New Roman" w:hAnsi="Times New Roman" w:cs="Times New Roman"/>
+          <w:sz w:val="24"/>
+          <w:szCs w:val="24"/>
+        </w:rPr>
+        <w:t>W</w:t>
+      </w:r>
+      <w:r>
+        <w:rPr>
+          <w:rFonts w:ascii="Times New Roman" w:hAnsi="Times New Roman" w:cs="Times New Roman"/>
+          <w:sz w:val="24"/>
+          <w:szCs w:val="24"/>
+        </w:rPr>
+        <w:t>e seek</w:t>
+      </w:r>
+      <w:r>
+        <w:rPr>
+          <w:rFonts w:ascii="Times New Roman" w:hAnsi="Times New Roman" w:cs="Times New Roman"/>
+          <w:sz w:val="24"/>
+          <w:szCs w:val="24"/>
+        </w:rPr>
+        <w:t xml:space="preserve"> to enhance our Quantum Cascade</w:t>
       </w:r>
       <w:r>
         <w:rPr>
@@ -604,38 +574,6 @@
           <w:sz w:val="24"/>
           <w:szCs w:val="24"/>
         </w:rPr>
-        <w:t>W</w:t>
-      </w:r>
-      <w:r>
-        <w:rPr>
-          <w:rFonts w:ascii="Times New Roman" w:hAnsi="Times New Roman" w:cs="Times New Roman"/>
-          <w:sz w:val="24"/>
-          <w:szCs w:val="24"/>
-        </w:rPr>
-        <w:t>e seek</w:t>
-      </w:r>
-      <w:r>
-        <w:rPr>
-          <w:rFonts w:ascii="Times New Roman" w:hAnsi="Times New Roman" w:cs="Times New Roman"/>
-          <w:sz w:val="24"/>
-          <w:szCs w:val="24"/>
-        </w:rPr>
-        <w:t xml:space="preserve"> to enhance our Quantum Cascade</w:t>
-      </w:r>
-      <w:r>
-        <w:rPr>
-          <w:rFonts w:ascii="Times New Roman" w:hAnsi="Times New Roman" w:cs="Times New Roman"/>
-          <w:sz w:val="24"/>
-          <w:szCs w:val="24"/>
-        </w:rPr>
-        <w:t xml:space="preserve"> </w:t>
-      </w:r>
-      <w:r>
-        <w:rPr>
-          <w:rFonts w:ascii="Times New Roman" w:hAnsi="Times New Roman" w:cs="Times New Roman"/>
-          <w:sz w:val="24"/>
-          <w:szCs w:val="24"/>
-        </w:rPr>
         <w:t>L</w:t>
       </w:r>
       <w:r>
@@ -652,15 +590,7 @@
           <w:sz w:val="24"/>
           <w:szCs w:val="24"/>
         </w:rPr>
-        <w:t>(QCL)</w:t>
-      </w:r>
-      <w:r>
-        <w:rPr>
-          <w:rFonts w:ascii="Times New Roman" w:hAnsi="Times New Roman" w:cs="Times New Roman"/>
-          <w:sz w:val="24"/>
-          <w:szCs w:val="24"/>
-        </w:rPr>
-        <w:t xml:space="preserve"> </w:t>
+        <w:t xml:space="preserve">(QCL) </w:t>
       </w:r>
       <w:r>
         <w:rPr>
@@ -676,23 +606,7 @@
           <w:sz w:val="24"/>
           <w:szCs w:val="24"/>
         </w:rPr>
-        <w:t xml:space="preserve"> t</w:t>
-      </w:r>
-      <w:r>
-        <w:rPr>
-          <w:rFonts w:ascii="Times New Roman" w:hAnsi="Times New Roman" w:cs="Times New Roman"/>
-          <w:sz w:val="24"/>
-          <w:szCs w:val="24"/>
-        </w:rPr>
-        <w:t>o provide an alternative to obtaining direct blood samples multiple times pe</w:t>
-      </w:r>
-      <w:r>
-        <w:rPr>
-          <w:rFonts w:ascii="Times New Roman" w:hAnsi="Times New Roman" w:cs="Times New Roman"/>
-          <w:sz w:val="24"/>
-          <w:szCs w:val="24"/>
-        </w:rPr>
-        <w:t>r day to measure glucose levels. This system has</w:t>
+        <w:t xml:space="preserve"> to provide an alternative to obtaining direct blood samples multiple times per day to measure glucose levels. This system has</w:t>
       </w:r>
       <w:r>
         <w:rPr>
@@ -807,7 +721,17 @@
           <w:sz w:val="24"/>
           <w:szCs w:val="24"/>
         </w:rPr>
-        <w:t>A new graphical user interface allows for non-specialized clinicians to be able to use the equipment without extensive knowledge of the program’s code and the requirement to run separate modules multiple times.</w:t>
+        <w:t xml:space="preserve">A new graphical user interface allows for non-specialized clinicians to be able to use the </w:t>
+      </w:r>
+      <w:bookmarkStart w:id="0" w:name="_GoBack"/>
+      <w:bookmarkEnd w:id="0"/>
+      <w:r>
+        <w:rPr>
+          <w:rFonts w:ascii="Times New Roman" w:hAnsi="Times New Roman" w:cs="Times New Roman"/>
+          <w:sz w:val="24"/>
+          <w:szCs w:val="24"/>
+        </w:rPr>
+        <w:t>equipment without extensive knowledge of the program’s code and the requirement to run separate modules multiple times.</w:t>
       </w:r>
       <w:r>
         <w:rPr>
@@ -863,16 +787,18 @@
     <w:p>
       <w:pPr>
         <w:spacing w:after="0" w:line="240" w:lineRule="auto"/>
-        <w:rPr>
-          <w:rFonts w:ascii="Times New Roman" w:hAnsi="Times New Roman" w:cs="Times New Roman"/>
-          <w:sz w:val="24"/>
-          <w:szCs w:val="24"/>
+        <w:ind w:firstLine="720"/>
+        <w:rPr>
+          <w:rFonts w:ascii="Times New Roman" w:hAnsi="Times New Roman" w:cs="Times New Roman"/>
+          <w:sz w:val="8"/>
+          <w:szCs w:val="8"/>
         </w:rPr>
       </w:pPr>
     </w:p>
     <w:p>
       <w:pPr>
         <w:spacing w:after="0" w:line="240" w:lineRule="auto"/>
+        <w:jc w:val="center"/>
         <w:rPr>
           <w:rFonts w:ascii="Times New Roman" w:hAnsi="Times New Roman" w:cs="Times New Roman"/>
           <w:sz w:val="24"/>
@@ -882,26 +808,133 @@
       <w:r>
         <w:rPr>
           <w:rFonts w:ascii="Times New Roman" w:hAnsi="Times New Roman" w:cs="Times New Roman"/>
-          <w:sz w:val="24"/>
-          <w:szCs w:val="24"/>
-        </w:rPr>
-        <w:t>[PHOTO OF GUI</w:t>
-      </w:r>
-      <w:r>
-        <w:rPr>
-          <w:rFonts w:ascii="Times New Roman" w:hAnsi="Times New Roman" w:cs="Times New Roman"/>
-          <w:sz w:val="24"/>
-          <w:szCs w:val="24"/>
-        </w:rPr>
-        <w:t xml:space="preserve"> - CLINICAL</w:t>
-      </w:r>
-      <w:r>
-        <w:rPr>
-          <w:rFonts w:ascii="Times New Roman" w:hAnsi="Times New Roman" w:cs="Times New Roman"/>
-          <w:sz w:val="24"/>
-          <w:szCs w:val="24"/>
-        </w:rPr>
-        <w:t>]</w:t>
+          <w:noProof/>
+          <w:sz w:val="24"/>
+          <w:szCs w:val="24"/>
+        </w:rPr>
+        <w:drawing>
+          <wp:inline distT="0" distB="0" distL="0" distR="0">
+            <wp:extent cx="3183468" cy="1790700"/>
+            <wp:effectExtent l="19050" t="19050" r="17145" b="19050"/>
+            <wp:docPr id="1" name="Picture 1"/>
+            <wp:cNvGraphicFramePr>
+              <a:graphicFrameLocks xmlns:a="http://schemas.openxmlformats.org/drawingml/2006/main" noChangeAspect="1"/>
+            </wp:cNvGraphicFramePr>
+            <a:graphic xmlns:a="http://schemas.openxmlformats.org/drawingml/2006/main">
+              <a:graphicData uri="http://schemas.openxmlformats.org/drawingml/2006/picture">
+                <pic:pic xmlns:pic="http://schemas.openxmlformats.org/drawingml/2006/picture">
+                  <pic:nvPicPr>
+                    <pic:cNvPr id="0" name="Picture 1"/>
+                    <pic:cNvPicPr>
+                      <a:picLocks noChangeAspect="1" noChangeArrowheads="1"/>
+                    </pic:cNvPicPr>
+                  </pic:nvPicPr>
+                  <pic:blipFill>
+                    <a:blip r:embed="rId4">
+                      <a:extLst>
+                        <a:ext uri="{28A0092B-C50C-407E-A947-70E740481C1C}">
+                          <a14:useLocalDpi xmlns:a14="http://schemas.microsoft.com/office/drawing/2010/main" val="0"/>
+                        </a:ext>
+                      </a:extLst>
+                    </a:blip>
+                    <a:srcRect/>
+                    <a:stretch>
+                      <a:fillRect/>
+                    </a:stretch>
+                  </pic:blipFill>
+                  <pic:spPr bwMode="auto">
+                    <a:xfrm>
+                      <a:off x="0" y="0"/>
+                      <a:ext cx="3246531" cy="1826173"/>
+                    </a:xfrm>
+                    <a:prstGeom prst="rect">
+                      <a:avLst/>
+                    </a:prstGeom>
+                    <a:noFill/>
+                    <a:ln>
+                      <a:solidFill>
+                        <a:schemeClr val="tx1"/>
+                      </a:solidFill>
+                    </a:ln>
+                  </pic:spPr>
+                </pic:pic>
+              </a:graphicData>
+            </a:graphic>
+          </wp:inline>
+        </w:drawing>
+      </w:r>
+      <w:r>
+        <w:rPr>
+          <w:rFonts w:ascii="Times New Roman" w:hAnsi="Times New Roman" w:cs="Times New Roman"/>
+          <w:sz w:val="24"/>
+          <w:szCs w:val="24"/>
+        </w:rPr>
+        <w:t xml:space="preserve">        </w:t>
+      </w:r>
+      <w:r>
+        <w:rPr>
+          <w:rFonts w:ascii="Times New Roman" w:hAnsi="Times New Roman" w:cs="Times New Roman"/>
+          <w:noProof/>
+          <w:sz w:val="24"/>
+          <w:szCs w:val="24"/>
+        </w:rPr>
+        <w:drawing>
+          <wp:inline distT="0" distB="0" distL="0" distR="0">
+            <wp:extent cx="1699951" cy="1794735"/>
+            <wp:effectExtent l="19050" t="19050" r="14605" b="15240"/>
+            <wp:docPr id="2" name="Picture 2"/>
+            <wp:cNvGraphicFramePr>
+              <a:graphicFrameLocks xmlns:a="http://schemas.openxmlformats.org/drawingml/2006/main" noChangeAspect="1"/>
+            </wp:cNvGraphicFramePr>
+            <a:graphic xmlns:a="http://schemas.openxmlformats.org/drawingml/2006/main">
+              <a:graphicData uri="http://schemas.openxmlformats.org/drawingml/2006/picture">
+                <pic:pic xmlns:pic="http://schemas.openxmlformats.org/drawingml/2006/picture">
+                  <pic:nvPicPr>
+                    <pic:cNvPr id="0" name="Picture 2"/>
+                    <pic:cNvPicPr>
+                      <a:picLocks noChangeAspect="1" noChangeArrowheads="1"/>
+                    </pic:cNvPicPr>
+                  </pic:nvPicPr>
+                  <pic:blipFill rotWithShape="1">
+                    <a:blip r:embed="rId5">
+                      <a:extLst>
+                        <a:ext uri="{28A0092B-C50C-407E-A947-70E740481C1C}">
+                          <a14:useLocalDpi xmlns:a14="http://schemas.microsoft.com/office/drawing/2010/main" val="0"/>
+                        </a:ext>
+                      </a:extLst>
+                    </a:blip>
+                    <a:srcRect r="46721"/>
+                    <a:stretch/>
+                  </pic:blipFill>
+                  <pic:spPr bwMode="auto">
+                    <a:xfrm>
+                      <a:off x="0" y="0"/>
+                      <a:ext cx="1736341" cy="1833154"/>
+                    </a:xfrm>
+                    <a:prstGeom prst="rect">
+                      <a:avLst/>
+                    </a:prstGeom>
+                    <a:noFill/>
+                    <a:ln w="9525" cap="flat" cmpd="sng" algn="ctr">
+                      <a:solidFill>
+                        <a:sysClr val="windowText" lastClr="000000"/>
+                      </a:solidFill>
+                      <a:prstDash val="solid"/>
+                      <a:round/>
+                      <a:headEnd type="none" w="med" len="med"/>
+                      <a:tailEnd type="none" w="med" len="med"/>
+                    </a:ln>
+                    <a:extLst>
+                      <a:ext uri="{53640926-AAD7-44D8-BBD7-CCE9431645EC}">
+                        <a14:shadowObscured xmlns:a14="http://schemas.microsoft.com/office/drawing/2010/main"/>
+                      </a:ext>
+                    </a:extLst>
+                  </pic:spPr>
+                </pic:pic>
+              </a:graphicData>
+            </a:graphic>
+          </wp:inline>
+        </w:drawing>
       </w:r>
     </w:p>
     <w:p>
@@ -916,10 +949,356 @@
       <w:r>
         <w:rPr>
           <w:rFonts w:ascii="Times New Roman" w:hAnsi="Times New Roman" w:cs="Times New Roman"/>
-          <w:sz w:val="24"/>
-          <w:szCs w:val="24"/>
-        </w:rPr>
-        <w:t>[PHOTO OF GUI – SOLUTIONS]</w:t>
+          <w:noProof/>
+          <w:sz w:val="24"/>
+          <w:szCs w:val="24"/>
+        </w:rPr>
+        <mc:AlternateContent>
+          <mc:Choice Requires="wps">
+            <w:drawing>
+              <wp:anchor distT="0" distB="0" distL="114300" distR="114300" simplePos="0" relativeHeight="251659264" behindDoc="0" locked="0" layoutInCell="1" allowOverlap="1" wp14:anchorId="07D9AE6B" wp14:editId="4504F1E6">
+                <wp:simplePos x="0" y="0"/>
+                <wp:positionH relativeFrom="margin">
+                  <wp:posOffset>380474</wp:posOffset>
+                </wp:positionH>
+                <wp:positionV relativeFrom="paragraph">
+                  <wp:posOffset>31115</wp:posOffset>
+                </wp:positionV>
+                <wp:extent cx="3240405" cy="219075"/>
+                <wp:effectExtent l="0" t="0" r="0" b="9525"/>
+                <wp:wrapNone/>
+                <wp:docPr id="3" name="Rectangle 3"/>
+                <wp:cNvGraphicFramePr/>
+                <a:graphic xmlns:a="http://schemas.openxmlformats.org/drawingml/2006/main">
+                  <a:graphicData uri="http://schemas.microsoft.com/office/word/2010/wordprocessingShape">
+                    <wps:wsp>
+                      <wps:cNvSpPr/>
+                      <wps:spPr>
+                        <a:xfrm>
+                          <a:off x="0" y="0"/>
+                          <a:ext cx="3240405" cy="219075"/>
+                        </a:xfrm>
+                        <a:prstGeom prst="rect">
+                          <a:avLst/>
+                        </a:prstGeom>
+                        <a:ln>
+                          <a:noFill/>
+                        </a:ln>
+                      </wps:spPr>
+                      <wps:style>
+                        <a:lnRef idx="2">
+                          <a:schemeClr val="accent6"/>
+                        </a:lnRef>
+                        <a:fillRef idx="1">
+                          <a:schemeClr val="lt1"/>
+                        </a:fillRef>
+                        <a:effectRef idx="0">
+                          <a:schemeClr val="accent6"/>
+                        </a:effectRef>
+                        <a:fontRef idx="minor">
+                          <a:schemeClr val="dk1"/>
+                        </a:fontRef>
+                      </wps:style>
+                      <wps:txbx>
+                        <w:txbxContent>
+                          <w:p>
+                            <w:pPr>
+                              <w:spacing w:after="0" w:line="240" w:lineRule="auto"/>
+                              <w:rPr>
+                                <w:rFonts w:ascii="Times New Roman" w:hAnsi="Times New Roman" w:cs="Times New Roman"/>
+                                <w:sz w:val="20"/>
+                                <w:szCs w:val="20"/>
+                              </w:rPr>
+                            </w:pPr>
+                            <w:r>
+                              <w:rPr>
+                                <w:rFonts w:ascii="Times New Roman" w:hAnsi="Times New Roman" w:cs="Times New Roman"/>
+                                <w:sz w:val="20"/>
+                                <w:szCs w:val="20"/>
+                              </w:rPr>
+                              <w:t xml:space="preserve">Figure a) </w:t>
+                            </w:r>
+                            <w:r>
+                              <w:rPr>
+                                <w:rFonts w:ascii="Times New Roman" w:hAnsi="Times New Roman" w:cs="Times New Roman"/>
+                                <w:sz w:val="20"/>
+                                <w:szCs w:val="20"/>
+                              </w:rPr>
+                              <w:t>Display of GUI when simplified for clinical trials.</w:t>
+                            </w:r>
+                          </w:p>
+                          <w:p>
+                            <w:pPr>
+                              <w:jc w:val="center"/>
+                              <w:rPr>
+                                <w:sz w:val="20"/>
+                                <w:szCs w:val="20"/>
+                              </w:rPr>
+                            </w:pPr>
+                          </w:p>
+                          <w:p>
+                            <w:pPr>
+                              <w:jc w:val="center"/>
+                              <w:rPr>
+                                <w:sz w:val="20"/>
+                                <w:szCs w:val="20"/>
+                              </w:rPr>
+                            </w:pPr>
+                          </w:p>
+                          <w:p/>
+                        </w:txbxContent>
+                      </wps:txbx>
+                      <wps:bodyPr rot="0" spcFirstLastPara="0" vertOverflow="overflow" horzOverflow="overflow" vert="horz" wrap="square" lIns="91440" tIns="45720" rIns="91440" bIns="45720" numCol="1" spcCol="0" rtlCol="0" fromWordArt="0" anchor="ctr" anchorCtr="0" forceAA="0" compatLnSpc="1">
+                        <a:prstTxWarp prst="textNoShape">
+                          <a:avLst/>
+                        </a:prstTxWarp>
+                        <a:noAutofit/>
+                      </wps:bodyPr>
+                    </wps:wsp>
+                  </a:graphicData>
+                </a:graphic>
+                <wp14:sizeRelH relativeFrom="margin">
+                  <wp14:pctWidth>0</wp14:pctWidth>
+                </wp14:sizeRelH>
+                <wp14:sizeRelV relativeFrom="margin">
+                  <wp14:pctHeight>0</wp14:pctHeight>
+                </wp14:sizeRelV>
+              </wp:anchor>
+            </w:drawing>
+          </mc:Choice>
+          <mc:Fallback>
+            <w:pict>
+              <v:rect w14:anchorId="07D9AE6B" id="Rectangle 3" o:spid="_x0000_s1026" style="position:absolute;margin-left:29.95pt;margin-top:2.45pt;width:255.15pt;height:17.25pt;z-index:251659264;visibility:visible;mso-wrap-style:square;mso-width-percent:0;mso-height-percent:0;mso-wrap-distance-left:9pt;mso-wrap-distance-top:0;mso-wrap-distance-right:9pt;mso-wrap-distance-bottom:0;mso-position-horizontal:absolute;mso-position-horizontal-relative:margin;mso-position-vertical:absolute;mso-position-vertical-relative:text;mso-width-percent:0;mso-height-percent:0;mso-width-relative:margin;mso-height-relative:margin;v-text-anchor:middle" o:gfxdata="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" fillcolor="white [3201]" stroked="f" strokeweight="1pt">
+                <v:textbox>
+                  <w:txbxContent>
+                    <w:p>
+                      <w:pPr>
+                        <w:spacing w:after="0" w:line="240" w:lineRule="auto"/>
+                        <w:rPr>
+                          <w:rFonts w:ascii="Times New Roman" w:hAnsi="Times New Roman" w:cs="Times New Roman"/>
+                          <w:sz w:val="20"/>
+                          <w:szCs w:val="20"/>
+                        </w:rPr>
+                      </w:pPr>
+                      <w:r>
+                        <w:rPr>
+                          <w:rFonts w:ascii="Times New Roman" w:hAnsi="Times New Roman" w:cs="Times New Roman"/>
+                          <w:sz w:val="20"/>
+                          <w:szCs w:val="20"/>
+                        </w:rPr>
+                        <w:t xml:space="preserve">Figure a) </w:t>
+                      </w:r>
+                      <w:r>
+                        <w:rPr>
+                          <w:rFonts w:ascii="Times New Roman" w:hAnsi="Times New Roman" w:cs="Times New Roman"/>
+                          <w:sz w:val="20"/>
+                          <w:szCs w:val="20"/>
+                        </w:rPr>
+                        <w:t>Display of GUI when simplified for clinical trials.</w:t>
+                      </w:r>
+                    </w:p>
+                    <w:p>
+                      <w:pPr>
+                        <w:jc w:val="center"/>
+                        <w:rPr>
+                          <w:sz w:val="20"/>
+                          <w:szCs w:val="20"/>
+                        </w:rPr>
+                      </w:pPr>
+                    </w:p>
+                    <w:p>
+                      <w:pPr>
+                        <w:jc w:val="center"/>
+                        <w:rPr>
+                          <w:sz w:val="20"/>
+                          <w:szCs w:val="20"/>
+                        </w:rPr>
+                      </w:pPr>
+                    </w:p>
+                    <w:p/>
+                  </w:txbxContent>
+                </v:textbox>
+                <w10:wrap anchorx="margin"/>
+              </v:rect>
+            </w:pict>
+          </mc:Fallback>
+        </mc:AlternateContent>
+      </w:r>
+      <w:r>
+        <w:rPr>
+          <w:rFonts w:ascii="Times New Roman" w:hAnsi="Times New Roman" w:cs="Times New Roman"/>
+          <w:noProof/>
+          <w:sz w:val="24"/>
+          <w:szCs w:val="24"/>
+        </w:rPr>
+        <mc:AlternateContent>
+          <mc:Choice Requires="wps">
+            <w:drawing>
+              <wp:anchor distT="0" distB="0" distL="114300" distR="114300" simplePos="0" relativeHeight="251661312" behindDoc="0" locked="0" layoutInCell="1" allowOverlap="1" wp14:anchorId="29D8216C" wp14:editId="638701A7">
+                <wp:simplePos x="0" y="0"/>
+                <wp:positionH relativeFrom="margin">
+                  <wp:posOffset>3573671</wp:posOffset>
+                </wp:positionH>
+                <wp:positionV relativeFrom="paragraph">
+                  <wp:posOffset>17145</wp:posOffset>
+                </wp:positionV>
+                <wp:extent cx="2157095" cy="395021"/>
+                <wp:effectExtent l="0" t="0" r="0" b="5080"/>
+                <wp:wrapNone/>
+                <wp:docPr id="4" name="Rectangle 4"/>
+                <wp:cNvGraphicFramePr/>
+                <a:graphic xmlns:a="http://schemas.openxmlformats.org/drawingml/2006/main">
+                  <a:graphicData uri="http://schemas.microsoft.com/office/word/2010/wordprocessingShape">
+                    <wps:wsp>
+                      <wps:cNvSpPr/>
+                      <wps:spPr>
+                        <a:xfrm>
+                          <a:off x="0" y="0"/>
+                          <a:ext cx="2157095" cy="395021"/>
+                        </a:xfrm>
+                        <a:prstGeom prst="rect">
+                          <a:avLst/>
+                        </a:prstGeom>
+                        <a:ln>
+                          <a:noFill/>
+                        </a:ln>
+                      </wps:spPr>
+                      <wps:style>
+                        <a:lnRef idx="2">
+                          <a:schemeClr val="accent6"/>
+                        </a:lnRef>
+                        <a:fillRef idx="1">
+                          <a:schemeClr val="lt1"/>
+                        </a:fillRef>
+                        <a:effectRef idx="0">
+                          <a:schemeClr val="accent6"/>
+                        </a:effectRef>
+                        <a:fontRef idx="minor">
+                          <a:schemeClr val="dk1"/>
+                        </a:fontRef>
+                      </wps:style>
+                      <wps:txbx>
+                        <w:txbxContent>
+                          <w:p>
+                            <w:pPr>
+                              <w:spacing w:after="0" w:line="240" w:lineRule="auto"/>
+                              <w:rPr>
+                                <w:rFonts w:ascii="Times New Roman" w:hAnsi="Times New Roman" w:cs="Times New Roman"/>
+                                <w:sz w:val="20"/>
+                                <w:szCs w:val="20"/>
+                              </w:rPr>
+                            </w:pPr>
+                            <w:r>
+                              <w:rPr>
+                                <w:rFonts w:ascii="Times New Roman" w:hAnsi="Times New Roman" w:cs="Times New Roman"/>
+                                <w:sz w:val="20"/>
+                                <w:szCs w:val="20"/>
+                              </w:rPr>
+                              <w:t xml:space="preserve">Figure b) </w:t>
+                            </w:r>
+                            <w:proofErr w:type="gramStart"/>
+                            <w:r>
+                              <w:rPr>
+                                <w:rFonts w:ascii="Times New Roman" w:hAnsi="Times New Roman" w:cs="Times New Roman"/>
+                                <w:sz w:val="20"/>
+                                <w:szCs w:val="20"/>
+                              </w:rPr>
+                              <w:t>More</w:t>
+                            </w:r>
+                            <w:proofErr w:type="gramEnd"/>
+                            <w:r>
+                              <w:rPr>
+                                <w:rFonts w:ascii="Times New Roman" w:hAnsi="Times New Roman" w:cs="Times New Roman"/>
+                                <w:sz w:val="20"/>
+                                <w:szCs w:val="20"/>
+                              </w:rPr>
+                              <w:t xml:space="preserve"> complex inputs allowed for solution testing in the lab.</w:t>
+                            </w:r>
+                          </w:p>
+                          <w:p>
+                            <w:pPr>
+                              <w:rPr>
+                                <w:sz w:val="20"/>
+                                <w:szCs w:val="20"/>
+                              </w:rPr>
+                            </w:pPr>
+                          </w:p>
+                        </w:txbxContent>
+                      </wps:txbx>
+                      <wps:bodyPr rot="0" spcFirstLastPara="0" vertOverflow="overflow" horzOverflow="overflow" vert="horz" wrap="square" lIns="91440" tIns="45720" rIns="91440" bIns="45720" numCol="1" spcCol="0" rtlCol="0" fromWordArt="0" anchor="ctr" anchorCtr="0" forceAA="0" compatLnSpc="1">
+                        <a:prstTxWarp prst="textNoShape">
+                          <a:avLst/>
+                        </a:prstTxWarp>
+                        <a:noAutofit/>
+                      </wps:bodyPr>
+                    </wps:wsp>
+                  </a:graphicData>
+                </a:graphic>
+                <wp14:sizeRelH relativeFrom="margin">
+                  <wp14:pctWidth>0</wp14:pctWidth>
+                </wp14:sizeRelH>
+                <wp14:sizeRelV relativeFrom="margin">
+                  <wp14:pctHeight>0</wp14:pctHeight>
+                </wp14:sizeRelV>
+              </wp:anchor>
+            </w:drawing>
+          </mc:Choice>
+          <mc:Fallback>
+            <w:pict>
+              <v:rect w14:anchorId="29D8216C" id="Rectangle 4" o:spid="_x0000_s1027" style="position:absolute;margin-left:281.4pt;margin-top:1.35pt;width:169.85pt;height:31.1pt;z-index:251661312;visibility:visible;mso-wrap-style:square;mso-width-percent:0;mso-height-percent:0;mso-wrap-distance-left:9pt;mso-wrap-distance-top:0;mso-wrap-distance-right:9pt;mso-wrap-distance-bottom:0;mso-position-horizontal:absolute;mso-position-horizontal-relative:margin;mso-position-vertical:absolute;mso-position-vertical-relative:text;mso-width-percent:0;mso-height-percent:0;mso-width-relative:margin;mso-height-relative:margin;v-text-anchor:middle" o:gfxdata="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" fillcolor="white [3201]" stroked="f" strokeweight="1pt">
+                <v:textbox>
+                  <w:txbxContent>
+                    <w:p>
+                      <w:pPr>
+                        <w:spacing w:after="0" w:line="240" w:lineRule="auto"/>
+                        <w:rPr>
+                          <w:rFonts w:ascii="Times New Roman" w:hAnsi="Times New Roman" w:cs="Times New Roman"/>
+                          <w:sz w:val="20"/>
+                          <w:szCs w:val="20"/>
+                        </w:rPr>
+                      </w:pPr>
+                      <w:r>
+                        <w:rPr>
+                          <w:rFonts w:ascii="Times New Roman" w:hAnsi="Times New Roman" w:cs="Times New Roman"/>
+                          <w:sz w:val="20"/>
+                          <w:szCs w:val="20"/>
+                        </w:rPr>
+                        <w:t xml:space="preserve">Figure b) </w:t>
+                      </w:r>
+                      <w:proofErr w:type="gramStart"/>
+                      <w:r>
+                        <w:rPr>
+                          <w:rFonts w:ascii="Times New Roman" w:hAnsi="Times New Roman" w:cs="Times New Roman"/>
+                          <w:sz w:val="20"/>
+                          <w:szCs w:val="20"/>
+                        </w:rPr>
+                        <w:t>More</w:t>
+                      </w:r>
+                      <w:proofErr w:type="gramEnd"/>
+                      <w:r>
+                        <w:rPr>
+                          <w:rFonts w:ascii="Times New Roman" w:hAnsi="Times New Roman" w:cs="Times New Roman"/>
+                          <w:sz w:val="20"/>
+                          <w:szCs w:val="20"/>
+                        </w:rPr>
+                        <w:t xml:space="preserve"> complex inputs allowed for solution testing in the lab.</w:t>
+                      </w:r>
+                    </w:p>
+                    <w:p>
+                      <w:pPr>
+                        <w:rPr>
+                          <w:sz w:val="20"/>
+                          <w:szCs w:val="20"/>
+                        </w:rPr>
+                      </w:pPr>
+                    </w:p>
+                  </w:txbxContent>
+                </v:textbox>
+                <w10:wrap anchorx="margin"/>
+              </v:rect>
+            </w:pict>
+          </mc:Fallback>
+        </mc:AlternateContent>
       </w:r>
     </w:p>
     <w:p>
@@ -927,59 +1306,43 @@
         <w:spacing w:after="0" w:line="240" w:lineRule="auto"/>
         <w:rPr>
           <w:rFonts w:ascii="Times New Roman" w:hAnsi="Times New Roman" w:cs="Times New Roman"/>
-          <w:sz w:val="24"/>
-          <w:szCs w:val="24"/>
+          <w:sz w:val="20"/>
+          <w:szCs w:val="20"/>
         </w:rPr>
       </w:pPr>
-      <w:r>
-        <w:rPr>
-          <w:rFonts w:ascii="Times New Roman" w:hAnsi="Times New Roman" w:cs="Times New Roman"/>
-          <w:sz w:val="24"/>
-          <w:szCs w:val="24"/>
-        </w:rPr>
-        <w:t>[DIAGRAM OF SURFACE SETUP]</w:t>
-      </w:r>
     </w:p>
     <w:p>
       <w:pPr>
         <w:spacing w:after="0" w:line="240" w:lineRule="auto"/>
         <w:rPr>
           <w:rFonts w:ascii="Times New Roman" w:hAnsi="Times New Roman" w:cs="Times New Roman"/>
-          <w:sz w:val="24"/>
-          <w:szCs w:val="24"/>
+          <w:sz w:val="20"/>
+          <w:szCs w:val="20"/>
         </w:rPr>
       </w:pPr>
-      <w:r>
-        <w:rPr>
-          <w:rFonts w:ascii="Times New Roman" w:hAnsi="Times New Roman" w:cs="Times New Roman"/>
-          <w:sz w:val="24"/>
-          <w:szCs w:val="24"/>
-        </w:rPr>
-        <w:t>[PHOTO OF GUI BEING USED AT TRIALS]</w:t>
-      </w:r>
     </w:p>
     <w:p>
       <w:pPr>
         <w:spacing w:after="0" w:line="240" w:lineRule="auto"/>
         <w:rPr>
           <w:rFonts w:ascii="Times New Roman" w:hAnsi="Times New Roman" w:cs="Times New Roman"/>
-          <w:sz w:val="24"/>
-          <w:szCs w:val="24"/>
+          <w:sz w:val="20"/>
+          <w:szCs w:val="20"/>
         </w:rPr>
       </w:pPr>
       <w:r>
         <w:rPr>
           <w:rFonts w:ascii="Times New Roman" w:hAnsi="Times New Roman" w:cs="Times New Roman"/>
-          <w:sz w:val="24"/>
-          <w:szCs w:val="24"/>
+          <w:sz w:val="20"/>
+          <w:szCs w:val="20"/>
         </w:rPr>
         <w:t xml:space="preserve">[1] </w:t>
       </w:r>
       <w:r>
         <w:rPr>
           <w:rFonts w:ascii="Times New Roman" w:hAnsi="Times New Roman" w:cs="Times New Roman"/>
-          <w:sz w:val="24"/>
-          <w:szCs w:val="24"/>
+          <w:sz w:val="20"/>
+          <w:szCs w:val="20"/>
         </w:rPr>
         <w:t>American Diabetes Association, www.diabetes.org/diabetes-basics/statistics/</w:t>
       </w:r>
@@ -989,15 +1352,15 @@
         <w:spacing w:after="0" w:line="240" w:lineRule="auto"/>
         <w:rPr>
           <w:rFonts w:ascii="Times New Roman" w:hAnsi="Times New Roman" w:cs="Times New Roman"/>
-          <w:sz w:val="24"/>
-          <w:szCs w:val="24"/>
+          <w:sz w:val="20"/>
+          <w:szCs w:val="20"/>
         </w:rPr>
       </w:pPr>
       <w:r>
         <w:rPr>
           <w:rFonts w:ascii="Times New Roman" w:hAnsi="Times New Roman" w:cs="Times New Roman"/>
-          <w:sz w:val="24"/>
-          <w:szCs w:val="24"/>
+          <w:sz w:val="20"/>
+          <w:szCs w:val="20"/>
         </w:rPr>
         <w:t xml:space="preserve">[2] S. </w:t>
       </w:r>
@@ -1005,8 +1368,8 @@
       <w:r>
         <w:rPr>
           <w:rFonts w:ascii="Times New Roman" w:hAnsi="Times New Roman" w:cs="Times New Roman"/>
-          <w:sz w:val="24"/>
-          <w:szCs w:val="24"/>
+          <w:sz w:val="20"/>
+          <w:szCs w:val="20"/>
         </w:rPr>
         <w:t>Liakat</w:t>
       </w:r>
@@ -1014,8 +1377,8 @@
       <w:r>
         <w:rPr>
           <w:rFonts w:ascii="Times New Roman" w:hAnsi="Times New Roman" w:cs="Times New Roman"/>
-          <w:sz w:val="24"/>
-          <w:szCs w:val="24"/>
+          <w:sz w:val="20"/>
+          <w:szCs w:val="20"/>
         </w:rPr>
         <w:t xml:space="preserve"> et al, “Mid-Infrared noninvasive in vivo glucose detection in healthy human subjects”, CLEO 2014, June 2014, San Jose, CA.</w:t>
       </w:r>

</xml_diff>